<commit_message>
Génération incrémentale des fiches identifiants
</commit_message>
<xml_diff>
--- a/src/main/resources/com/pragmasphere/oika/automator/commands/identifiants/modele-identifiants.docx
+++ b/src/main/resources/com/pragmasphere/oika/automator/commands/identifiants/modele-identifiants.docx
@@ -5,13 +5,13 @@
     <w:tbl>
       <w:tblPr>
         <w:tblStyle w:val="Grille"/>
-        <w:tblpPr w:leftFromText="141" w:rightFromText="141" w:vertAnchor="page" w:horzAnchor="page" w:tblpX="806" w:tblpY="698"/>
-        <w:tblW w:w="5820" w:type="pct"/>
+        <w:tblpPr w:leftFromText="142" w:rightFromText="142" w:vertAnchor="page" w:horzAnchor="page" w:tblpXSpec="center" w:tblpYSpec="center"/>
+        <w:tblW w:w="5000" w:type="pct"/>
         <w:tblLook w:val="04A0" w:firstRow="1" w:lastRow="0" w:firstColumn="1" w:lastColumn="0" w:noHBand="0" w:noVBand="1"/>
       </w:tblPr>
       <w:tblGrid>
-        <w:gridCol w:w="5402"/>
-        <w:gridCol w:w="5402"/>
+        <w:gridCol w:w="5491"/>
+        <w:gridCol w:w="5491"/>
       </w:tblGrid>
       <w:tr>
         <w:trPr>
@@ -20,6 +20,7 @@
         <w:tc>
           <w:tcPr>
             <w:tcW w:w="2500" w:type="pct"/>
+            <w:vAlign w:val="center"/>
           </w:tcPr>
           <w:p>
             <w:pPr>
@@ -31,6 +32,7 @@
                 <w:szCs w:val="28"/>
               </w:rPr>
             </w:pPr>
+            <w:bookmarkStart w:id="0" w:name="_GoBack"/>
             <w:r>
               <w:rPr>
                 <w:rFonts w:ascii="Avenir Heavy" w:hAnsi="Avenir Heavy"/>
@@ -211,6 +213,7 @@
         <w:tc>
           <w:tcPr>
             <w:tcW w:w="2500" w:type="pct"/>
+            <w:vAlign w:val="center"/>
           </w:tcPr>
           <w:p>
             <w:pPr>
@@ -391,6 +394,7 @@
         <w:tc>
           <w:tcPr>
             <w:tcW w:w="2500" w:type="pct"/>
+            <w:vAlign w:val="center"/>
           </w:tcPr>
           <w:p>
             <w:pPr>
@@ -578,6 +582,7 @@
         <w:tc>
           <w:tcPr>
             <w:tcW w:w="2500" w:type="pct"/>
+            <w:vAlign w:val="center"/>
           </w:tcPr>
           <w:p>
             <w:pPr>
@@ -770,6 +775,7 @@
         <w:tc>
           <w:tcPr>
             <w:tcW w:w="2500" w:type="pct"/>
+            <w:vAlign w:val="center"/>
           </w:tcPr>
           <w:p>
             <w:pPr>
@@ -954,6 +960,7 @@
         <w:tc>
           <w:tcPr>
             <w:tcW w:w="2500" w:type="pct"/>
+            <w:vAlign w:val="center"/>
           </w:tcPr>
           <w:p>
             <w:pPr>
@@ -1146,6 +1153,7 @@
         <w:tc>
           <w:tcPr>
             <w:tcW w:w="2500" w:type="pct"/>
+            <w:vAlign w:val="center"/>
           </w:tcPr>
           <w:p>
             <w:pPr>
@@ -1335,6 +1343,7 @@
         <w:tc>
           <w:tcPr>
             <w:tcW w:w="2500" w:type="pct"/>
+            <w:vAlign w:val="center"/>
           </w:tcPr>
           <w:p>
             <w:pPr>
@@ -1529,6 +1538,7 @@
         <w:tc>
           <w:tcPr>
             <w:tcW w:w="2500" w:type="pct"/>
+            <w:vAlign w:val="center"/>
           </w:tcPr>
           <w:p>
             <w:pPr>
@@ -1718,6 +1728,7 @@
         <w:tc>
           <w:tcPr>
             <w:tcW w:w="2500" w:type="pct"/>
+            <w:vAlign w:val="center"/>
           </w:tcPr>
           <w:p>
             <w:pPr>
@@ -1859,8 +1870,6 @@
               </w:rPr>
               <w:t>%MDP%</w:t>
             </w:r>
-            <w:bookmarkStart w:id="0" w:name="_GoBack"/>
-            <w:bookmarkEnd w:id="0"/>
           </w:p>
           <w:p>
             <w:pPr>
@@ -1907,11 +1916,12 @@
           </w:p>
         </w:tc>
       </w:tr>
+      <w:bookmarkEnd w:id="0"/>
     </w:tbl>
     <w:p/>
     <w:sectPr>
       <w:pgSz w:w="11900" w:h="16840"/>
-      <w:pgMar w:top="1417" w:right="1417" w:bottom="1417" w:left="1417" w:header="708" w:footer="708" w:gutter="0"/>
+      <w:pgMar w:top="851" w:right="567" w:bottom="851" w:left="567" w:header="708" w:footer="708" w:gutter="0"/>
       <w:cols w:space="708"/>
       <w:docGrid w:linePitch="360"/>
     </w:sectPr>

</xml_diff>